<commit_message>
add presupuesto de despliegue pdf
</commit_message>
<xml_diff>
--- a/Elaboración del presupuesto de desarrollo del sistema.docx
+++ b/Elaboración del presupuesto de desarrollo del sistema.docx
@@ -3,10 +3,14 @@
 <w:document xmlns:wpc="http://schemas.microsoft.com/office/word/2010/wordprocessingCanvas" xmlns:mo="http://schemas.microsoft.com/office/mac/office/2008/main" xmlns:mc="http://schemas.openxmlformats.org/markup-compatibility/2006" xmlns:mv="urn:schemas-microsoft-com:mac:vml" xmlns:o="urn:schemas-microsoft-com:office:office" xmlns:r="http://schemas.openxmlformats.org/officeDocument/2006/relationships" xmlns:m="http://schemas.openxmlformats.org/officeDocument/2006/math" xmlns:v="urn:schemas-microsoft-com:vml" xmlns:wp14="http://schemas.microsoft.com/office/word/2010/wordprocessingDrawing" xmlns:wp="http://schemas.openxmlformats.org/drawingml/2006/wordprocessingDrawing" xmlns:w10="urn:schemas-microsoft-com:office:word" xmlns:w="http://schemas.openxmlformats.org/wordprocessingml/2006/main" xmlns:w14="http://schemas.microsoft.com/office/word/2010/wordml" xmlns:wpg="http://schemas.microsoft.com/office/word/2010/wordprocessingGroup" xmlns:wpi="http://schemas.microsoft.com/office/word/2010/wordprocessingInk" xmlns:wne="http://schemas.microsoft.com/office/word/2006/wordml" xmlns:wps="http://schemas.microsoft.com/office/word/2010/wordprocessingShape" mc:Ignorable="w14 wp14">
   <w:body>
     <w:p>
+      <w:pPr>
+        <w:pStyle w:val="Heading2"/>
+      </w:pPr>
       <w:r>
         <w:t>Elaboración del presupuesto de desarrollo del sistema</w:t>
       </w:r>
     </w:p>
+    <w:p/>
     <w:p>
       <w:pPr>
         <w:pStyle w:val="ListParagraph"/>
@@ -282,208 +286,10 @@
         <w:t>: 0 euros.</w:t>
       </w:r>
     </w:p>
-    <w:p/>
-    <w:p>
-      <w:r>
-        <w:t>Elaboración del presupuesto de despliegue del sistema</w:t>
-      </w:r>
-    </w:p>
-    <w:p>
-      <w:r>
-        <w:t xml:space="preserve">Sistema “in </w:t>
-      </w:r>
-      <w:proofErr w:type="spellStart"/>
-      <w:r>
-        <w:t>house</w:t>
-      </w:r>
-      <w:proofErr w:type="spellEnd"/>
-      <w:r>
-        <w:t>”</w:t>
-      </w:r>
-      <w:r>
-        <w:br/>
-        <w:t xml:space="preserve">Hardware costes: </w:t>
-      </w:r>
-      <w:r>
-        <w:br/>
-        <w:t>1200€ para dos servidores (primario y desarrollo)</w:t>
-      </w:r>
-      <w:r>
-        <w:br/>
-        <w:t>400€ para servidor de base de datos</w:t>
-      </w:r>
-      <w:r>
-        <w:br/>
-        <w:t>800€ sistema</w:t>
-      </w:r>
-      <w:r>
-        <w:t xml:space="preserve"> de almacenamiento (RAID 5)</w:t>
-      </w:r>
-      <w:r>
-        <w:br/>
-        <w:t>300€ para armarios y cableado</w:t>
-      </w:r>
-      <w:r>
-        <w:br/>
-        <w:t>500€ para aire acondicionado</w:t>
-      </w:r>
-      <w:r>
-        <w:br/>
-        <w:t>Red:</w:t>
-      </w:r>
-      <w:r>
-        <w:br/>
-        <w:t>7</w:t>
-      </w:r>
-      <w:r>
-        <w:t xml:space="preserve">00€ por 2 </w:t>
-      </w:r>
-      <w:proofErr w:type="spellStart"/>
-      <w:r>
-        <w:t>lineas</w:t>
-      </w:r>
-      <w:proofErr w:type="spellEnd"/>
-      <w:r>
-        <w:t xml:space="preserve"> de internet de fibra con distintos proveedores</w:t>
-      </w:r>
-      <w:r>
-        <w:t xml:space="preserve"> con IP fija</w:t>
-      </w:r>
-      <w:r>
-        <w:br/>
-        <w:t>Tiempo por despliegue:</w:t>
-      </w:r>
-      <w:r>
-        <w:br/>
-        <w:t>60</w:t>
-      </w:r>
-      <w:r>
-        <w:t>00€ ejecución del sistema</w:t>
-      </w:r>
-      <w:r>
-        <w:br/>
-      </w:r>
-      <w:r>
-        <w:br/>
-        <w:t>Total: 9900€</w:t>
-      </w:r>
-      <w:r>
-        <w:br/>
-        <w:t>Sistema base hasta 20.000 usuarios al día</w:t>
-      </w:r>
-      <w:r>
-        <w:br/>
-        <w:t>+ 3500€ por cada tramo de 10.000 usuarios/</w:t>
-      </w:r>
-      <w:proofErr w:type="spellStart"/>
-      <w:r>
-        <w:t>dia</w:t>
-      </w:r>
-      <w:proofErr w:type="spellEnd"/>
-      <w:r>
-        <w:t xml:space="preserve"> (un servidor más)</w:t>
-      </w:r>
-      <w:r>
-        <w:br/>
-        <w:t>+ 800€ al mes por mantenimiento</w:t>
-      </w:r>
-      <w:r>
-        <w:br/>
-      </w:r>
-    </w:p>
-    <w:p/>
-    <w:p/>
-    <w:p>
-      <w:r>
-        <w:br/>
-      </w:r>
-      <w:r>
-        <w:t>Sistem</w:t>
-      </w:r>
-      <w:r>
-        <w:t xml:space="preserve">a </w:t>
-      </w:r>
-      <w:proofErr w:type="spellStart"/>
-      <w:r>
-        <w:t>cloud</w:t>
-      </w:r>
-      <w:proofErr w:type="spellEnd"/>
-      <w:r>
-        <w:t>:</w:t>
-      </w:r>
-      <w:r>
-        <w:br/>
-        <w:t>Alquiler del sistema:</w:t>
-      </w:r>
-      <w:r>
-        <w:br/>
-        <w:t>8</w:t>
-      </w:r>
-      <w:r>
-        <w:t xml:space="preserve">0€ al mes por servidor </w:t>
-      </w:r>
-      <w:r>
-        <w:t>(por instancia)</w:t>
-      </w:r>
-      <w:r>
-        <w:br/>
-        <w:t>Tiempo por despliegue:</w:t>
-      </w:r>
-      <w:r>
-        <w:br/>
-        <w:t>500€</w:t>
-      </w:r>
-      <w:r>
-        <w:br/>
-      </w:r>
-      <w:r>
-        <w:br/>
-        <w:t xml:space="preserve">Total: </w:t>
-      </w:r>
-      <w:r>
-        <w:t>730</w:t>
-      </w:r>
-      <w:r>
-        <w:t>€</w:t>
-      </w:r>
-      <w:r>
-        <w:t xml:space="preserve"> el primer mes (</w:t>
-      </w:r>
-      <w:r>
-        <w:t>Trafico est</w:t>
-      </w:r>
-      <w:r>
-        <w:t>imado de 20.000 usuarios al día)</w:t>
-      </w:r>
-      <w:r>
-        <w:br/>
-        <w:t>+</w:t>
-      </w:r>
-      <w:r>
-        <w:br/>
-        <w:t>120€ por cada 20.000 usuarios al día</w:t>
-      </w:r>
-      <w:r>
-        <w:br/>
-      </w:r>
-      <w:r>
-        <w:br/>
-        <w:t>El resto de meses:</w:t>
-      </w:r>
-      <w:r>
-        <w:br/>
-        <w:t xml:space="preserve">120€ por cada 20.000 usuarios al día (de media) + </w:t>
-      </w:r>
-      <w:r>
-        <w:t>200€ al mes por mantenimiento.</w:t>
-      </w:r>
+    <w:p>
       <w:bookmarkStart w:id="0" w:name="_GoBack"/>
       <w:bookmarkEnd w:id="0"/>
-      <w:r>
-        <w:br/>
-      </w:r>
-    </w:p>
-    <w:p/>
+    </w:p>
     <w:sectPr>
       <w:pgSz w:w="11906" w:h="16838"/>
       <w:pgMar w:top="1417" w:right="1701" w:bottom="1417" w:left="1701" w:header="708" w:footer="708" w:gutter="0"/>
@@ -783,6 +589,53 @@
     <w:name w:val="Normal"/>
     <w:qFormat/>
   </w:style>
+  <w:style w:type="paragraph" w:styleId="Heading1">
+    <w:name w:val="heading 1"/>
+    <w:basedOn w:val="Normal"/>
+    <w:next w:val="Normal"/>
+    <w:link w:val="Heading1Char"/>
+    <w:uiPriority w:val="9"/>
+    <w:qFormat/>
+    <w:rsid w:val="001F06F1"/>
+    <w:pPr>
+      <w:keepNext/>
+      <w:keepLines/>
+      <w:spacing w:before="480" w:after="0"/>
+      <w:outlineLvl w:val="0"/>
+    </w:pPr>
+    <w:rPr>
+      <w:rFonts w:asciiTheme="majorHAnsi" w:eastAsiaTheme="majorEastAsia" w:hAnsiTheme="majorHAnsi" w:cstheme="majorBidi"/>
+      <w:b/>
+      <w:bCs/>
+      <w:color w:val="2D4F8E" w:themeColor="accent1" w:themeShade="B5"/>
+      <w:sz w:val="32"/>
+      <w:szCs w:val="32"/>
+    </w:rPr>
+  </w:style>
+  <w:style w:type="paragraph" w:styleId="Heading2">
+    <w:name w:val="heading 2"/>
+    <w:basedOn w:val="Normal"/>
+    <w:next w:val="Normal"/>
+    <w:link w:val="Heading2Char"/>
+    <w:uiPriority w:val="9"/>
+    <w:unhideWhenUsed/>
+    <w:qFormat/>
+    <w:rsid w:val="001F06F1"/>
+    <w:pPr>
+      <w:keepNext/>
+      <w:keepLines/>
+      <w:spacing w:before="200" w:after="0"/>
+      <w:outlineLvl w:val="1"/>
+    </w:pPr>
+    <w:rPr>
+      <w:rFonts w:asciiTheme="majorHAnsi" w:eastAsiaTheme="majorEastAsia" w:hAnsiTheme="majorHAnsi" w:cstheme="majorBidi"/>
+      <w:b/>
+      <w:bCs/>
+      <w:color w:val="4472C4" w:themeColor="accent1"/>
+      <w:sz w:val="26"/>
+      <w:szCs w:val="26"/>
+    </w:rPr>
+  </w:style>
   <w:style w:type="character" w:default="1" w:styleId="DefaultParagraphFont">
     <w:name w:val="Default Paragraph Font"/>
     <w:uiPriority w:val="1"/>
@@ -820,6 +673,36 @@
       <w:ind w:left="720"/>
       <w:contextualSpacing/>
     </w:pPr>
+  </w:style>
+  <w:style w:type="character" w:customStyle="1" w:styleId="Heading1Char">
+    <w:name w:val="Heading 1 Char"/>
+    <w:basedOn w:val="DefaultParagraphFont"/>
+    <w:link w:val="Heading1"/>
+    <w:uiPriority w:val="9"/>
+    <w:rsid w:val="001F06F1"/>
+    <w:rPr>
+      <w:rFonts w:asciiTheme="majorHAnsi" w:eastAsiaTheme="majorEastAsia" w:hAnsiTheme="majorHAnsi" w:cstheme="majorBidi"/>
+      <w:b/>
+      <w:bCs/>
+      <w:color w:val="2D4F8E" w:themeColor="accent1" w:themeShade="B5"/>
+      <w:sz w:val="32"/>
+      <w:szCs w:val="32"/>
+    </w:rPr>
+  </w:style>
+  <w:style w:type="character" w:customStyle="1" w:styleId="Heading2Char">
+    <w:name w:val="Heading 2 Char"/>
+    <w:basedOn w:val="DefaultParagraphFont"/>
+    <w:link w:val="Heading2"/>
+    <w:uiPriority w:val="9"/>
+    <w:rsid w:val="001F06F1"/>
+    <w:rPr>
+      <w:rFonts w:asciiTheme="majorHAnsi" w:eastAsiaTheme="majorEastAsia" w:hAnsiTheme="majorHAnsi" w:cstheme="majorBidi"/>
+      <w:b/>
+      <w:bCs/>
+      <w:color w:val="4472C4" w:themeColor="accent1"/>
+      <w:sz w:val="26"/>
+      <w:szCs w:val="26"/>
+    </w:rPr>
   </w:style>
 </w:styles>
 </file>
@@ -993,6 +876,53 @@
     <w:name w:val="Normal"/>
     <w:qFormat/>
   </w:style>
+  <w:style w:type="paragraph" w:styleId="Heading1">
+    <w:name w:val="heading 1"/>
+    <w:basedOn w:val="Normal"/>
+    <w:next w:val="Normal"/>
+    <w:link w:val="Heading1Char"/>
+    <w:uiPriority w:val="9"/>
+    <w:qFormat/>
+    <w:rsid w:val="001F06F1"/>
+    <w:pPr>
+      <w:keepNext/>
+      <w:keepLines/>
+      <w:spacing w:before="480" w:after="0"/>
+      <w:outlineLvl w:val="0"/>
+    </w:pPr>
+    <w:rPr>
+      <w:rFonts w:asciiTheme="majorHAnsi" w:eastAsiaTheme="majorEastAsia" w:hAnsiTheme="majorHAnsi" w:cstheme="majorBidi"/>
+      <w:b/>
+      <w:bCs/>
+      <w:color w:val="2D4F8E" w:themeColor="accent1" w:themeShade="B5"/>
+      <w:sz w:val="32"/>
+      <w:szCs w:val="32"/>
+    </w:rPr>
+  </w:style>
+  <w:style w:type="paragraph" w:styleId="Heading2">
+    <w:name w:val="heading 2"/>
+    <w:basedOn w:val="Normal"/>
+    <w:next w:val="Normal"/>
+    <w:link w:val="Heading2Char"/>
+    <w:uiPriority w:val="9"/>
+    <w:unhideWhenUsed/>
+    <w:qFormat/>
+    <w:rsid w:val="001F06F1"/>
+    <w:pPr>
+      <w:keepNext/>
+      <w:keepLines/>
+      <w:spacing w:before="200" w:after="0"/>
+      <w:outlineLvl w:val="1"/>
+    </w:pPr>
+    <w:rPr>
+      <w:rFonts w:asciiTheme="majorHAnsi" w:eastAsiaTheme="majorEastAsia" w:hAnsiTheme="majorHAnsi" w:cstheme="majorBidi"/>
+      <w:b/>
+      <w:bCs/>
+      <w:color w:val="4472C4" w:themeColor="accent1"/>
+      <w:sz w:val="26"/>
+      <w:szCs w:val="26"/>
+    </w:rPr>
+  </w:style>
   <w:style w:type="character" w:default="1" w:styleId="DefaultParagraphFont">
     <w:name w:val="Default Paragraph Font"/>
     <w:uiPriority w:val="1"/>
@@ -1030,6 +960,36 @@
       <w:ind w:left="720"/>
       <w:contextualSpacing/>
     </w:pPr>
+  </w:style>
+  <w:style w:type="character" w:customStyle="1" w:styleId="Heading1Char">
+    <w:name w:val="Heading 1 Char"/>
+    <w:basedOn w:val="DefaultParagraphFont"/>
+    <w:link w:val="Heading1"/>
+    <w:uiPriority w:val="9"/>
+    <w:rsid w:val="001F06F1"/>
+    <w:rPr>
+      <w:rFonts w:asciiTheme="majorHAnsi" w:eastAsiaTheme="majorEastAsia" w:hAnsiTheme="majorHAnsi" w:cstheme="majorBidi"/>
+      <w:b/>
+      <w:bCs/>
+      <w:color w:val="2D4F8E" w:themeColor="accent1" w:themeShade="B5"/>
+      <w:sz w:val="32"/>
+      <w:szCs w:val="32"/>
+    </w:rPr>
+  </w:style>
+  <w:style w:type="character" w:customStyle="1" w:styleId="Heading2Char">
+    <w:name w:val="Heading 2 Char"/>
+    <w:basedOn w:val="DefaultParagraphFont"/>
+    <w:link w:val="Heading2"/>
+    <w:uiPriority w:val="9"/>
+    <w:rsid w:val="001F06F1"/>
+    <w:rPr>
+      <w:rFonts w:asciiTheme="majorHAnsi" w:eastAsiaTheme="majorEastAsia" w:hAnsiTheme="majorHAnsi" w:cstheme="majorBidi"/>
+      <w:b/>
+      <w:bCs/>
+      <w:color w:val="4472C4" w:themeColor="accent1"/>
+      <w:sz w:val="26"/>
+      <w:szCs w:val="26"/>
+    </w:rPr>
   </w:style>
 </w:styles>
 </file>
@@ -1323,8 +1283,20 @@
   <a:extraClrSchemeLst/>
   <a:extLst>
     <a:ext uri="{05A4C25C-085E-4340-85A3-A5531E510DB2}">
-      <thm15:themeFamily xmlns:thm15="http://schemas.microsoft.com/office/thememl/2012/main" xmlns="" name="Office Theme" id="{62F939B6-93AF-4DB8-9C6B-D6C7DFDC589F}" vid="{4A3C46E8-61CC-4603-A589-7422A47A8E4A}"/>
+      <thm15:themeFamily xmlns="" xmlns:thm15="http://schemas.microsoft.com/office/thememl/2012/main" name="Office Theme" id="{62F939B6-93AF-4DB8-9C6B-D6C7DFDC589F}" vid="{4A3C46E8-61CC-4603-A589-7422A47A8E4A}"/>
     </a:ext>
   </a:extLst>
 </a:theme>
+</file>
+
+<file path=customXml/item1.xml><?xml version="1.0" encoding="utf-8"?>
+<b:Sources xmlns:b="http://schemas.openxmlformats.org/officeDocument/2006/bibliography" xmlns="http://schemas.openxmlformats.org/officeDocument/2006/bibliography" SelectedStyle="/APA.XSL" StyleName="APA"/>
+</file>
+
+<file path=customXml/itemProps1.xml><?xml version="1.0" encoding="utf-8"?>
+<ds:datastoreItem xmlns:ds="http://schemas.openxmlformats.org/officeDocument/2006/customXml" ds:itemID="{663B383E-4F6C-534B-96D6-B6574B3A0434}">
+  <ds:schemaRefs>
+    <ds:schemaRef ds:uri="http://schemas.openxmlformats.org/officeDocument/2006/bibliography"/>
+  </ds:schemaRefs>
+</ds:datastoreItem>
 </file>
</xml_diff>